<commit_message>
Aggiunta diario, modifica doc e manuale installazione
</commit_message>
<xml_diff>
--- a/documentazione/abstract.docx
+++ b/documentazione/abstract.docx
@@ -244,39 +244,45 @@
           <w:lang w:val="it-IT"/>
         </w:rPr>
       </w:pPr>
-      <w:r>
-        <w:rPr>
-          <w:lang w:val="it-IT"/>
-        </w:rPr>
-        <w:t xml:space="preserve">Lo scopo del progetto “Gestione richieste congedi docenti” è quello di trasferire il sistema di gestione delle richieste di congedo dei docenti su un sistema informatico. Lo scopo è quindi di rendere più semplice la stesura dei congedi da parte dei docenti, integrando un sistema di accesso all’applicativo web attraverso gli account del dominio scolastico sfruttando il protocollo LDAP e di semplificare il lavoro per quanto riguarda la gestione di essi da parte dalla amministrazione scolastica (segreteria, vice direttori e direzione). Questo applicativo verrà quindi utilizzato dai docenti qualora dovessero pianificare un congedo. L’applicativo inoltre rende la stesura e la gestione dei congedi molto più veloce rispetto alla carta, grazie al sistema digitale sarà possibile eseguire ricerche dettagliate, controlli approfonditi e ulteriori funzionalità che su carta prederebbero molto tempo. I congedi attraverseranno diversi contenitori presenti all’interno dell’applicativo web nel quale verranno revisionati, approvati, modificati o rifiutati da parte dell’amministrazione scolastica. Grazie a questo sistema si potrà tenere traccia anche dei propri congedi richiesti e tenerne conto </w:t>
-      </w:r>
-      <w:r>
-        <w:rPr>
-          <w:lang w:val="it-IT"/>
-        </w:rPr>
-        <w:t>del loro stato</w:t>
-      </w:r>
-      <w:r>
-        <w:rPr>
-          <w:lang w:val="it-IT"/>
-        </w:rPr>
-        <w:t xml:space="preserve"> </w:t>
-      </w:r>
-      <w:proofErr w:type="spellStart"/>
-      <w:r>
-        <w:rPr>
-          <w:lang w:val="it-IT"/>
-        </w:rPr>
-        <w:t>stato</w:t>
-      </w:r>
-      <w:proofErr w:type="spellEnd"/>
-      <w:r>
-        <w:rPr>
-          <w:lang w:val="it-IT"/>
-        </w:rPr>
-        <w:t>. Sarà inoltre presente un sistema automatico per la creazione della rappresentazione cartacea dei congedi attraverso l’utilizzo di PDF.</w:t>
+      <w:bookmarkStart w:id="2" w:name="_GoBack"/>
+      <w:r>
+        <w:rPr>
+          <w:lang w:val="it-IT"/>
+        </w:rPr>
+        <w:t xml:space="preserve">Lo scopo del progetto “Gestione richieste congedi docenti” è quello di trasferire il sistema di gestione delle richieste di congedo dei docenti su un sistema informatico. Lo scopo è quindi di rendere più semplice la stesura dei congedi da parte dei docenti, integrando un sistema di accesso all’applicativo web attraverso gli account del dominio scolastico sfruttando il protocollo LDAP e di semplificare il lavoro per quanto riguarda la gestione di essi da parte dalla amministrazione scolastica (segreteria, vice direttori e direzione). Questo applicativo verrà quindi utilizzato dai docenti qualora dovessero pianificare un congedo. L’applicativo inoltre rende la stesura e la gestione dei congedi molto più veloce rispetto alla carta, grazie al sistema digitale sarà possibile eseguire ricerche dettagliate, controlli approfonditi e ulteriori funzionalità che su carta prederebbero molto tempo. I congedi attraverseranno diversi contenitori presenti all’interno dell’applicativo web nel quale verranno revisionati, approvati, modificati o rifiutati da parte dell’amministrazione scolastica. Grazie a questo sistema si potrà tenere traccia anche dei propri congedi richiesti e </w:t>
+      </w:r>
+      <w:r>
+        <w:rPr>
+          <w:lang w:val="it-IT"/>
+        </w:rPr>
+        <w:t>tenere</w:t>
+      </w:r>
+      <w:r>
+        <w:rPr>
+          <w:lang w:val="it-IT"/>
+        </w:rPr>
+        <w:t xml:space="preserve"> conto </w:t>
+      </w:r>
+      <w:r>
+        <w:rPr>
+          <w:lang w:val="it-IT"/>
+        </w:rPr>
+        <w:t>il</w:t>
+      </w:r>
+      <w:r>
+        <w:rPr>
+          <w:lang w:val="it-IT"/>
+        </w:rPr>
+        <w:t xml:space="preserve"> loro </w:t>
+      </w:r>
+      <w:r>
+        <w:rPr>
+          <w:lang w:val="it-IT"/>
+        </w:rPr>
+        <w:t>stato. Sarà inoltre presente un sistema automatico per la creazione della rappresentazione cartacea dei congedi attraverso l’utilizzo di PDF.</w:t>
       </w:r>
     </w:p>
+    <w:bookmarkEnd w:id="2"/>
     <w:p>
       <w:pPr>
         <w:pStyle w:val="Titolo2"/>
@@ -320,7 +326,21 @@
           <w:szCs w:val="14"/>
           <w:lang w:val="it-IT"/>
         </w:rPr>
-        <w:t xml:space="preserve"> Per la struttura del sito e la parte grafica di esso sono stati utilizzati rispettivamente HTML e CSS. Mentre per quanto riguarda richieste http lato client è stato utilizzato il linguaggio JavaScript. Per interrogare e recuper</w:t>
+        <w:t xml:space="preserve"> Per la struttura del sito e la parte grafica di esso sono stati utilizzati rispettivamente HTML e CSS. Mentre per quanto riguarda richieste </w:t>
+      </w:r>
+      <w:r>
+        <w:rPr>
+          <w:szCs w:val="14"/>
+          <w:lang w:val="it-IT"/>
+        </w:rPr>
+        <w:t>HTTP</w:t>
+      </w:r>
+      <w:r>
+        <w:rPr>
+          <w:szCs w:val="14"/>
+          <w:lang w:val="it-IT"/>
+        </w:rPr>
+        <w:t xml:space="preserve"> lato client è stato utilizzato il linguaggio JavaScript. Per interrogare e recuper</w:t>
       </w:r>
       <w:r>
         <w:rPr>
@@ -334,7 +354,21 @@
           <w:szCs w:val="14"/>
           <w:lang w:val="it-IT"/>
         </w:rPr>
-        <w:t xml:space="preserve"> L’applicativo è stato utilizzando un </w:t>
+        <w:t xml:space="preserve"> </w:t>
+      </w:r>
+      <w:r>
+        <w:rPr>
+          <w:szCs w:val="14"/>
+          <w:lang w:val="it-IT"/>
+        </w:rPr>
+        <w:t>Per lo sviluppo dell’applicativo</w:t>
+      </w:r>
+      <w:r>
+        <w:rPr>
+          <w:szCs w:val="14"/>
+          <w:lang w:val="it-IT"/>
+        </w:rPr>
+        <w:t xml:space="preserve"> è stato utilizzando un </w:t>
       </w:r>
       <w:proofErr w:type="spellStart"/>
       <w:r>
@@ -389,6 +423,13 @@
           <w:szCs w:val="14"/>
           <w:lang w:val="it-IT"/>
         </w:rPr>
+        <w:t xml:space="preserve"> stesso</w:t>
+      </w:r>
+      <w:r>
+        <w:rPr>
+          <w:szCs w:val="14"/>
+          <w:lang w:val="it-IT"/>
+        </w:rPr>
         <w:t xml:space="preserve">. </w:t>
       </w:r>
       <w:r>
@@ -405,8 +446,6 @@
         </w:rPr>
         <w:t xml:space="preserve"> </w:t>
       </w:r>
-      <w:bookmarkStart w:id="2" w:name="_GoBack"/>
-      <w:bookmarkEnd w:id="2"/>
       <w:r>
         <w:rPr>
           <w:szCs w:val="14"/>
@@ -439,6 +478,13 @@
         <w:t>app</w:t>
       </w:r>
       <w:proofErr w:type="spellEnd"/>
+      <w:r>
+        <w:rPr>
+          <w:szCs w:val="14"/>
+          <w:lang w:val="it-IT"/>
+        </w:rPr>
+        <w:t xml:space="preserve"> il quale permette di avere una interfaccia grafica moderna, responsive e funzionale</w:t>
+      </w:r>
       <w:r>
         <w:rPr>
           <w:szCs w:val="14"/>
@@ -518,13 +564,19 @@
         <w:rPr>
           <w:lang w:val="it-IT"/>
         </w:rPr>
-        <w:t xml:space="preserve"> Il tutto è stato caricato su un hosting esterno</w:t>
-      </w:r>
-      <w:r>
-        <w:rPr>
-          <w:lang w:val="it-IT"/>
-        </w:rPr>
-        <w:t xml:space="preserve"> sul quale verrà utilizzato dagli utenti.</w:t>
+        <w:t xml:space="preserve"> Il tutto è stato caricato su un hosting estern</w:t>
+      </w:r>
+      <w:r>
+        <w:rPr>
+          <w:lang w:val="it-IT"/>
+        </w:rPr>
+        <w:t>o</w:t>
+      </w:r>
+      <w:r>
+        <w:rPr>
+          <w:lang w:val="it-IT"/>
+        </w:rPr>
+        <w:t>.</w:t>
       </w:r>
       <w:r>
         <w:rPr>
@@ -552,12 +604,9 @@
       </w:r>
     </w:p>
     <w:sectPr>
-      <w:headerReference w:type="even" r:id="rId7"/>
-      <w:headerReference w:type="default" r:id="rId8"/>
-      <w:footerReference w:type="even" r:id="rId9"/>
-      <w:footerReference w:type="default" r:id="rId10"/>
-      <w:headerReference w:type="first" r:id="rId11"/>
-      <w:footerReference w:type="first" r:id="rId12"/>
+      <w:headerReference w:type="default" r:id="rId7"/>
+      <w:footerReference w:type="default" r:id="rId8"/>
+      <w:footerReference w:type="first" r:id="rId9"/>
       <w:pgSz w:w="11906" w:h="16838" w:code="9"/>
       <w:pgMar w:top="1418" w:right="1418" w:bottom="1418" w:left="1418" w:header="720" w:footer="720" w:gutter="0"/>
       <w:cols w:space="720"/>
@@ -591,132 +640,146 @@
   <w:p>
     <w:pPr>
       <w:pStyle w:val="Pidipagina"/>
+      <w:pBdr>
+        <w:top w:val="single" w:sz="4" w:space="1" w:color="auto"/>
+      </w:pBdr>
+      <w:rPr>
+        <w:sz w:val="16"/>
+        <w:szCs w:val="16"/>
+        <w:lang w:val="it-IT"/>
+      </w:rPr>
     </w:pPr>
+    <w:r>
+      <w:rPr>
+        <w:sz w:val="16"/>
+        <w:szCs w:val="16"/>
+        <w:lang w:val="it-IT"/>
+      </w:rPr>
+      <w:t>Ver</w:t>
+    </w:r>
+    <w:r>
+      <w:rPr>
+        <w:sz w:val="16"/>
+        <w:szCs w:val="16"/>
+        <w:lang w:val="it-IT"/>
+      </w:rPr>
+      <w:t>sione 1.0 -</w:t>
+    </w:r>
+    <w:r>
+      <w:rPr>
+        <w:sz w:val="16"/>
+        <w:szCs w:val="16"/>
+        <w:lang w:val="it-IT"/>
+      </w:rPr>
+      <w:t xml:space="preserve"> Ordinanza 2014</w:t>
+    </w:r>
+    <w:r>
+      <w:rPr>
+        <w:sz w:val="16"/>
+        <w:szCs w:val="16"/>
+        <w:lang w:val="it-IT"/>
+      </w:rPr>
+      <w:tab/>
+    </w:r>
+    <w:r>
+      <w:rPr>
+        <w:rStyle w:val="Numeropagina"/>
+        <w:sz w:val="16"/>
+        <w:szCs w:val="16"/>
+        <w:lang w:val="it-IT"/>
+      </w:rPr>
+      <w:fldChar w:fldCharType="begin"/>
+    </w:r>
+    <w:r>
+      <w:rPr>
+        <w:rStyle w:val="Numeropagina"/>
+        <w:sz w:val="16"/>
+        <w:szCs w:val="16"/>
+        <w:lang w:val="it-IT"/>
+      </w:rPr>
+      <w:instrText xml:space="preserve"> PAGE </w:instrText>
+    </w:r>
+    <w:r>
+      <w:rPr>
+        <w:rStyle w:val="Numeropagina"/>
+        <w:sz w:val="16"/>
+        <w:szCs w:val="16"/>
+        <w:lang w:val="it-IT"/>
+      </w:rPr>
+      <w:fldChar w:fldCharType="separate"/>
+    </w:r>
+    <w:r>
+      <w:rPr>
+        <w:rStyle w:val="Numeropagina"/>
+        <w:noProof/>
+        <w:sz w:val="16"/>
+        <w:szCs w:val="16"/>
+        <w:lang w:val="it-IT"/>
+      </w:rPr>
+      <w:t>7</w:t>
+    </w:r>
+    <w:r>
+      <w:rPr>
+        <w:rStyle w:val="Numeropagina"/>
+        <w:sz w:val="16"/>
+        <w:szCs w:val="16"/>
+        <w:lang w:val="it-IT"/>
+      </w:rPr>
+      <w:fldChar w:fldCharType="end"/>
+    </w:r>
+    <w:r>
+      <w:rPr>
+        <w:sz w:val="16"/>
+        <w:szCs w:val="16"/>
+        <w:lang w:val="it-IT"/>
+      </w:rPr>
+      <w:t xml:space="preserve"> </w:t>
+    </w:r>
+    <w:r>
+      <w:rPr>
+        <w:sz w:val="16"/>
+        <w:szCs w:val="16"/>
+        <w:lang w:val="it-IT"/>
+      </w:rPr>
+      <w:tab/>
+    </w:r>
+    <w:r>
+      <w:rPr>
+        <w:sz w:val="16"/>
+        <w:szCs w:val="16"/>
+        <w:lang w:val="it-IT"/>
+      </w:rPr>
+      <w:t>02</w:t>
+    </w:r>
+    <w:r>
+      <w:rPr>
+        <w:sz w:val="16"/>
+        <w:szCs w:val="16"/>
+        <w:lang w:val="it-IT"/>
+      </w:rPr>
+      <w:t>.0</w:t>
+    </w:r>
+    <w:r>
+      <w:rPr>
+        <w:sz w:val="16"/>
+        <w:szCs w:val="16"/>
+        <w:lang w:val="it-IT"/>
+      </w:rPr>
+      <w:t>4</w:t>
+    </w:r>
+    <w:r>
+      <w:rPr>
+        <w:sz w:val="16"/>
+        <w:szCs w:val="16"/>
+        <w:lang w:val="it-IT"/>
+      </w:rPr>
+      <w:t>.2020</w:t>
+    </w:r>
   </w:p>
 </w:ftr>
 </file>
 
 <file path=word/footer2.xml><?xml version="1.0" encoding="utf-8"?>
-<w:ftr xmlns:wpc="http://schemas.microsoft.com/office/word/2010/wordprocessingCanvas" xmlns:cx="http://schemas.microsoft.com/office/drawing/2014/chartex" xmlns:cx1="http://schemas.microsoft.com/office/drawing/2015/9/8/chartex" xmlns:cx2="http://schemas.microsoft.com/office/drawing/2015/10/21/chartex" xmlns:cx3="http://schemas.microsoft.com/office/drawing/2016/5/9/chartex" xmlns:cx4="http://schemas.microsoft.com/office/drawing/2016/5/10/chartex" xmlns:cx5="http://schemas.microsoft.com/office/drawing/2016/5/11/chartex" xmlns:cx6="http://schemas.microsoft.com/office/drawing/2016/5/12/chartex" xmlns:cx7="http://schemas.microsoft.com/office/drawing/2016/5/13/chartex" xmlns:cx8="http://schemas.microsoft.com/office/drawing/2016/5/14/chartex" xmlns:mc="http://schemas.openxmlformats.org/markup-compatibility/2006" xmlns:aink="http://schemas.microsoft.com/office/drawing/2016/ink" xmlns:am3d="http://schemas.microsoft.com/office/drawing/2017/model3d" xmlns:o="urn:schemas-microsoft-com:office:office" xmlns:r="http://schemas.openxmlformats.org/officeDocument/2006/relationships" xmlns:m="http://schemas.openxmlformats.org/officeDocument/2006/math" xmlns:v="urn:schemas-microsoft-com:vml" xmlns:wp14="http://schemas.microsoft.com/office/word/2010/wordprocessingDrawing" xmlns:wp="http://schemas.openxmlformats.org/drawingml/2006/wordprocessingDrawing" xmlns:w10="urn:schemas-microsoft-com:office:word" xmlns:w="http://schemas.openxmlformats.org/wordprocessingml/2006/main" xmlns:w14="http://schemas.microsoft.com/office/word/2010/wordml" xmlns:w15="http://schemas.microsoft.com/office/word/2012/wordml" xmlns:w16cid="http://schemas.microsoft.com/office/word/2016/wordml/cid" xmlns:w16se="http://schemas.microsoft.com/office/word/2015/wordml/symex" xmlns:wpg="http://schemas.microsoft.com/office/word/2010/wordprocessingGroup" xmlns:wpi="http://schemas.microsoft.com/office/word/2010/wordprocessingInk" xmlns:wne="http://schemas.microsoft.com/office/word/2006/wordml" xmlns:wps="http://schemas.microsoft.com/office/word/2010/wordprocessingShape" mc:Ignorable="w14 w15 w16se w16cid wp14">
-  <w:p>
-    <w:pPr>
-      <w:pStyle w:val="Pidipagina"/>
-      <w:pBdr>
-        <w:top w:val="single" w:sz="4" w:space="1" w:color="auto"/>
-      </w:pBdr>
-      <w:rPr>
-        <w:sz w:val="16"/>
-        <w:szCs w:val="16"/>
-        <w:lang w:val="it-IT"/>
-      </w:rPr>
-    </w:pPr>
-    <w:r>
-      <w:rPr>
-        <w:sz w:val="16"/>
-        <w:szCs w:val="16"/>
-        <w:lang w:val="it-IT"/>
-      </w:rPr>
-      <w:t>Ver</w:t>
-    </w:r>
-    <w:r>
-      <w:rPr>
-        <w:sz w:val="16"/>
-        <w:szCs w:val="16"/>
-        <w:lang w:val="it-IT"/>
-      </w:rPr>
-      <w:t>sione 1.0 -</w:t>
-    </w:r>
-    <w:r>
-      <w:rPr>
-        <w:sz w:val="16"/>
-        <w:szCs w:val="16"/>
-        <w:lang w:val="it-IT"/>
-      </w:rPr>
-      <w:t xml:space="preserve"> Ordinanza 2014</w:t>
-    </w:r>
-    <w:r>
-      <w:rPr>
-        <w:sz w:val="16"/>
-        <w:szCs w:val="16"/>
-        <w:lang w:val="it-IT"/>
-      </w:rPr>
-      <w:tab/>
-    </w:r>
-    <w:r>
-      <w:rPr>
-        <w:rStyle w:val="Numeropagina"/>
-        <w:sz w:val="16"/>
-        <w:szCs w:val="16"/>
-        <w:lang w:val="it-IT"/>
-      </w:rPr>
-      <w:fldChar w:fldCharType="begin"/>
-    </w:r>
-    <w:r>
-      <w:rPr>
-        <w:rStyle w:val="Numeropagina"/>
-        <w:sz w:val="16"/>
-        <w:szCs w:val="16"/>
-        <w:lang w:val="it-IT"/>
-      </w:rPr>
-      <w:instrText xml:space="preserve"> PAGE </w:instrText>
-    </w:r>
-    <w:r>
-      <w:rPr>
-        <w:rStyle w:val="Numeropagina"/>
-        <w:sz w:val="16"/>
-        <w:szCs w:val="16"/>
-        <w:lang w:val="it-IT"/>
-      </w:rPr>
-      <w:fldChar w:fldCharType="separate"/>
-    </w:r>
-    <w:r>
-      <w:rPr>
-        <w:rStyle w:val="Numeropagina"/>
-        <w:noProof/>
-        <w:sz w:val="16"/>
-        <w:szCs w:val="16"/>
-        <w:lang w:val="it-IT"/>
-      </w:rPr>
-      <w:t>7</w:t>
-    </w:r>
-    <w:r>
-      <w:rPr>
-        <w:rStyle w:val="Numeropagina"/>
-        <w:sz w:val="16"/>
-        <w:szCs w:val="16"/>
-        <w:lang w:val="it-IT"/>
-      </w:rPr>
-      <w:fldChar w:fldCharType="end"/>
-    </w:r>
-    <w:r>
-      <w:rPr>
-        <w:sz w:val="16"/>
-        <w:szCs w:val="16"/>
-        <w:lang w:val="it-IT"/>
-      </w:rPr>
-      <w:t xml:space="preserve"> </w:t>
-    </w:r>
-    <w:r>
-      <w:rPr>
-        <w:sz w:val="16"/>
-        <w:szCs w:val="16"/>
-        <w:lang w:val="it-IT"/>
-      </w:rPr>
-      <w:tab/>
-    </w:r>
-    <w:r>
-      <w:rPr>
-        <w:sz w:val="16"/>
-        <w:szCs w:val="16"/>
-        <w:lang w:val="it-IT"/>
-      </w:rPr>
-      <w:t>29.03.2020</w:t>
-    </w:r>
-  </w:p>
-</w:ftr>
-</file>
-
-<file path=word/footer3.xml><?xml version="1.0" encoding="utf-8"?>
 <w:ftr xmlns:wpc="http://schemas.microsoft.com/office/word/2010/wordprocessingCanvas" xmlns:cx="http://schemas.microsoft.com/office/drawing/2014/chartex" xmlns:cx1="http://schemas.microsoft.com/office/drawing/2015/9/8/chartex" xmlns:cx2="http://schemas.microsoft.com/office/drawing/2015/10/21/chartex" xmlns:cx3="http://schemas.microsoft.com/office/drawing/2016/5/9/chartex" xmlns:cx4="http://schemas.microsoft.com/office/drawing/2016/5/10/chartex" xmlns:cx5="http://schemas.microsoft.com/office/drawing/2016/5/11/chartex" xmlns:cx6="http://schemas.microsoft.com/office/drawing/2016/5/12/chartex" xmlns:cx7="http://schemas.microsoft.com/office/drawing/2016/5/13/chartex" xmlns:cx8="http://schemas.microsoft.com/office/drawing/2016/5/14/chartex" xmlns:mc="http://schemas.openxmlformats.org/markup-compatibility/2006" xmlns:aink="http://schemas.microsoft.com/office/drawing/2016/ink" xmlns:am3d="http://schemas.microsoft.com/office/drawing/2017/model3d" xmlns:o="urn:schemas-microsoft-com:office:office" xmlns:r="http://schemas.openxmlformats.org/officeDocument/2006/relationships" xmlns:m="http://schemas.openxmlformats.org/officeDocument/2006/math" xmlns:v="urn:schemas-microsoft-com:vml" xmlns:wp14="http://schemas.microsoft.com/office/word/2010/wordprocessingDrawing" xmlns:wp="http://schemas.openxmlformats.org/drawingml/2006/wordprocessingDrawing" xmlns:w10="urn:schemas-microsoft-com:office:word" xmlns:w="http://schemas.openxmlformats.org/wordprocessingml/2006/main" xmlns:w14="http://schemas.microsoft.com/office/word/2010/wordml" xmlns:w15="http://schemas.microsoft.com/office/word/2012/wordml" xmlns:w16cid="http://schemas.microsoft.com/office/word/2016/wordml/cid" xmlns:w16se="http://schemas.microsoft.com/office/word/2015/wordml/symex" xmlns:wpg="http://schemas.microsoft.com/office/word/2010/wordprocessingGroup" xmlns:wpi="http://schemas.microsoft.com/office/word/2010/wordprocessingInk" xmlns:wne="http://schemas.microsoft.com/office/word/2006/wordml" xmlns:wps="http://schemas.microsoft.com/office/word/2010/wordprocessingShape" mc:Ignorable="w14 w15 w16se w16cid wp14">
   <w:p>
     <w:pPr>
@@ -1004,16 +1067,6 @@
   <w:p>
     <w:pPr>
       <w:pStyle w:val="Intestazione"/>
-    </w:pPr>
-  </w:p>
-</w:hdr>
-</file>
-
-<file path=word/header2.xml><?xml version="1.0" encoding="utf-8"?>
-<w:hdr xmlns:wpc="http://schemas.microsoft.com/office/word/2010/wordprocessingCanvas" xmlns:cx="http://schemas.microsoft.com/office/drawing/2014/chartex" xmlns:cx1="http://schemas.microsoft.com/office/drawing/2015/9/8/chartex" xmlns:cx2="http://schemas.microsoft.com/office/drawing/2015/10/21/chartex" xmlns:cx3="http://schemas.microsoft.com/office/drawing/2016/5/9/chartex" xmlns:cx4="http://schemas.microsoft.com/office/drawing/2016/5/10/chartex" xmlns:cx5="http://schemas.microsoft.com/office/drawing/2016/5/11/chartex" xmlns:cx6="http://schemas.microsoft.com/office/drawing/2016/5/12/chartex" xmlns:cx7="http://schemas.microsoft.com/office/drawing/2016/5/13/chartex" xmlns:cx8="http://schemas.microsoft.com/office/drawing/2016/5/14/chartex" xmlns:mc="http://schemas.openxmlformats.org/markup-compatibility/2006" xmlns:aink="http://schemas.microsoft.com/office/drawing/2016/ink" xmlns:am3d="http://schemas.microsoft.com/office/drawing/2017/model3d" xmlns:o="urn:schemas-microsoft-com:office:office" xmlns:r="http://schemas.openxmlformats.org/officeDocument/2006/relationships" xmlns:m="http://schemas.openxmlformats.org/officeDocument/2006/math" xmlns:v="urn:schemas-microsoft-com:vml" xmlns:wp14="http://schemas.microsoft.com/office/word/2010/wordprocessingDrawing" xmlns:wp="http://schemas.openxmlformats.org/drawingml/2006/wordprocessingDrawing" xmlns:w10="urn:schemas-microsoft-com:office:word" xmlns:w="http://schemas.openxmlformats.org/wordprocessingml/2006/main" xmlns:w14="http://schemas.microsoft.com/office/word/2010/wordml" xmlns:w15="http://schemas.microsoft.com/office/word/2012/wordml" xmlns:w16cid="http://schemas.microsoft.com/office/word/2016/wordml/cid" xmlns:w16se="http://schemas.microsoft.com/office/word/2015/wordml/symex" xmlns:wpg="http://schemas.microsoft.com/office/word/2010/wordprocessingGroup" xmlns:wpi="http://schemas.microsoft.com/office/word/2010/wordprocessingInk" xmlns:wne="http://schemas.microsoft.com/office/word/2006/wordml" xmlns:wps="http://schemas.microsoft.com/office/word/2010/wordprocessingShape" mc:Ignorable="w14 w15 w16se w16cid wp14">
-  <w:p>
-    <w:pPr>
-      <w:pStyle w:val="Intestazione"/>
       <w:rPr>
         <w:rFonts w:cs="Arial"/>
         <w:szCs w:val="24"/>
@@ -1091,16 +1144,6 @@
       <w:rPr>
         <w:lang w:val="it-IT"/>
       </w:rPr>
-    </w:pPr>
-  </w:p>
-</w:hdr>
-</file>
-
-<file path=word/header3.xml><?xml version="1.0" encoding="utf-8"?>
-<w:hdr xmlns:wpc="http://schemas.microsoft.com/office/word/2010/wordprocessingCanvas" xmlns:cx="http://schemas.microsoft.com/office/drawing/2014/chartex" xmlns:cx1="http://schemas.microsoft.com/office/drawing/2015/9/8/chartex" xmlns:cx2="http://schemas.microsoft.com/office/drawing/2015/10/21/chartex" xmlns:cx3="http://schemas.microsoft.com/office/drawing/2016/5/9/chartex" xmlns:cx4="http://schemas.microsoft.com/office/drawing/2016/5/10/chartex" xmlns:cx5="http://schemas.microsoft.com/office/drawing/2016/5/11/chartex" xmlns:cx6="http://schemas.microsoft.com/office/drawing/2016/5/12/chartex" xmlns:cx7="http://schemas.microsoft.com/office/drawing/2016/5/13/chartex" xmlns:cx8="http://schemas.microsoft.com/office/drawing/2016/5/14/chartex" xmlns:mc="http://schemas.openxmlformats.org/markup-compatibility/2006" xmlns:aink="http://schemas.microsoft.com/office/drawing/2016/ink" xmlns:am3d="http://schemas.microsoft.com/office/drawing/2017/model3d" xmlns:o="urn:schemas-microsoft-com:office:office" xmlns:r="http://schemas.openxmlformats.org/officeDocument/2006/relationships" xmlns:m="http://schemas.openxmlformats.org/officeDocument/2006/math" xmlns:v="urn:schemas-microsoft-com:vml" xmlns:wp14="http://schemas.microsoft.com/office/word/2010/wordprocessingDrawing" xmlns:wp="http://schemas.openxmlformats.org/drawingml/2006/wordprocessingDrawing" xmlns:w10="urn:schemas-microsoft-com:office:word" xmlns:w="http://schemas.openxmlformats.org/wordprocessingml/2006/main" xmlns:w14="http://schemas.microsoft.com/office/word/2010/wordml" xmlns:w15="http://schemas.microsoft.com/office/word/2012/wordml" xmlns:w16cid="http://schemas.microsoft.com/office/word/2016/wordml/cid" xmlns:w16se="http://schemas.microsoft.com/office/word/2015/wordml/symex" xmlns:wpg="http://schemas.microsoft.com/office/word/2010/wordprocessingGroup" xmlns:wpi="http://schemas.microsoft.com/office/word/2010/wordprocessingInk" xmlns:wne="http://schemas.microsoft.com/office/word/2006/wordml" xmlns:wps="http://schemas.microsoft.com/office/word/2010/wordprocessingShape" mc:Ignorable="w14 w15 w16se w16cid wp14">
-  <w:p>
-    <w:pPr>
-      <w:pStyle w:val="Intestazione"/>
     </w:pPr>
   </w:p>
 </w:hdr>

</xml_diff>